<commit_message>
Incluyo ciudad en plantillas
</commit_message>
<xml_diff>
--- a/public/office_templates/A10.docx
+++ b/public/office_templates/A10.docx
@@ -202,7 +202,31 @@
           <w:b w:val="false"/>
           <w:bCs w:val="false"/>
         </w:rPr>
-        <w:t>, c</w:t>
+        <w:t xml:space="preserve">, </w:t>
+      </w:r>
+      <w:r>
+        <w:rPr>
+          <w:rFonts w:cs="Calibri" w:cstheme="minorHAnsi"/>
+          <w:b/>
+          <w:bCs/>
+        </w:rPr>
+        <w:t>{city}</w:t>
+      </w:r>
+      <w:r>
+        <w:rPr>
+          <w:rFonts w:cs="Calibri" w:cstheme="minorHAnsi"/>
+          <w:b w:val="false"/>
+          <w:bCs w:val="false"/>
+        </w:rPr>
+        <w:t>,</w:t>
+      </w:r>
+      <w:r>
+        <w:rPr>
+          <w:rFonts w:cs="Calibri" w:cstheme="minorHAnsi"/>
+          <w:b w:val="false"/>
+          <w:bCs w:val="false"/>
+        </w:rPr>
+        <w:t xml:space="preserve"> c</w:t>
       </w:r>
       <w:r>
         <w:rPr>
@@ -446,7 +470,9 @@
         </w:rPr>
       </w:pPr>
       <w:r>
-        <w:rPr/>
+        <w:rPr>
+          <w:rFonts w:cs="Calibri" w:cstheme="minorHAnsi"/>
+        </w:rPr>
       </w:r>
     </w:p>
     <w:tbl>
@@ -568,25 +594,7 @@
                 <w:sz w:val="20"/>
                 <w:szCs w:val="20"/>
               </w:rPr>
-              <w:t>{#UCs</w:t>
-            </w:r>
-            <w:r>
-              <w:rPr>
-                <w:rFonts w:eastAsia="Times New Roman" w:cs="Calibri" w:cstheme="minorHAnsi"/>
-                <w:color w:val="000000"/>
-                <w:sz w:val="20"/>
-                <w:szCs w:val="20"/>
-              </w:rPr>
-              <w:t>Fail</w:t>
-            </w:r>
-            <w:r>
-              <w:rPr>
-                <w:rFonts w:eastAsia="Times New Roman" w:cs="Calibri" w:cstheme="minorHAnsi"/>
-                <w:color w:val="000000"/>
-                <w:sz w:val="20"/>
-                <w:szCs w:val="20"/>
-              </w:rPr>
-              <w:t>}{code}</w:t>
+              <w:t>{#UCsFail}{code}</w:t>
             </w:r>
           </w:p>
         </w:tc>
@@ -615,21 +623,7 @@
                 <w:rFonts w:eastAsia="Times New Roman"/>
                 <w:color w:val="000000"/>
               </w:rPr>
-              <w:t>{proposal}{/UCs</w:t>
-            </w:r>
-            <w:r>
-              <w:rPr>
-                <w:rFonts w:eastAsia="Times New Roman"/>
-                <w:color w:val="000000"/>
-              </w:rPr>
-              <w:t>Fail</w:t>
-            </w:r>
-            <w:r>
-              <w:rPr>
-                <w:rFonts w:eastAsia="Times New Roman"/>
-                <w:color w:val="000000"/>
-              </w:rPr>
-              <w:t>}</w:t>
+              <w:t>{proposal}{/UCsFail}</w:t>
             </w:r>
           </w:p>
         </w:tc>

</xml_diff>